<commit_message>
survey for pdf version
</commit_message>
<xml_diff>
--- a/M202173669/基于LSM树的KV存储综述.docx
+++ b/M202173669/基于LSM树的KV存储综述.docx
@@ -189,8 +189,6 @@
           <w:lang w:val="en-US" w:eastAsia="zh-CN"/>
         </w:rPr>
       </w:pPr>
-      <w:bookmarkStart w:id="31" w:name="_GoBack"/>
-      <w:bookmarkEnd w:id="31"/>
     </w:p>
     <w:p>
       <w:pPr>
@@ -966,21 +964,31 @@
         <w:pStyle w:val="3"/>
         <w:jc w:val="both"/>
         <w:rPr>
+          <w:rFonts w:hint="default" w:ascii="黑体" w:hAnsi="黑体" w:eastAsia="黑体" w:cs="黑体"/>
+          <w:sz w:val="28"/>
+          <w:szCs w:val="28"/>
+          <w:lang w:val="en-US" w:eastAsia="zh-CN"/>
+        </w:rPr>
+      </w:pPr>
+      <w:bookmarkStart w:id="7" w:name="_Toc87348839"/>
+      <w:r>
+        <w:rPr>
           <w:rFonts w:hint="eastAsia" w:ascii="黑体" w:hAnsi="黑体" w:eastAsia="黑体" w:cs="黑体"/>
           <w:sz w:val="28"/>
           <w:szCs w:val="28"/>
         </w:rPr>
-      </w:pPr>
-      <w:bookmarkStart w:id="7" w:name="_Toc87348839"/>
+        <w:t xml:space="preserve">2 </w:t>
+      </w:r>
+      <w:bookmarkEnd w:id="7"/>
       <w:r>
         <w:rPr>
           <w:rFonts w:hint="eastAsia" w:ascii="黑体" w:hAnsi="黑体" w:eastAsia="黑体" w:cs="黑体"/>
           <w:sz w:val="28"/>
           <w:szCs w:val="28"/>
-        </w:rPr>
-        <w:t>2 关键概念</w:t>
-      </w:r>
-      <w:bookmarkEnd w:id="7"/>
+          <w:lang w:val="en-US" w:eastAsia="zh-CN"/>
+        </w:rPr>
+        <w:t>原理和优势</w:t>
+      </w:r>
     </w:p>
     <w:p>
       <w:pPr>
@@ -2122,6 +2130,7 @@
           <w:rFonts w:hint="eastAsia" w:ascii="黑体" w:hAnsi="黑体" w:eastAsia="黑体" w:cs="黑体"/>
           <w:sz w:val="28"/>
           <w:szCs w:val="28"/>
+          <w:lang w:val="en-US" w:eastAsia="zh-CN"/>
         </w:rPr>
       </w:pPr>
       <w:bookmarkStart w:id="9" w:name="_Toc87348841"/>
@@ -2131,9 +2140,18 @@
           <w:sz w:val="28"/>
           <w:szCs w:val="28"/>
         </w:rPr>
-        <w:t>3 研究现状</w:t>
+        <w:t>3 研究</w:t>
       </w:r>
       <w:bookmarkEnd w:id="9"/>
+      <w:r>
+        <w:rPr>
+          <w:rFonts w:hint="eastAsia" w:ascii="黑体" w:hAnsi="黑体" w:eastAsia="黑体" w:cs="黑体"/>
+          <w:sz w:val="28"/>
+          <w:szCs w:val="28"/>
+          <w:lang w:val="en-US" w:eastAsia="zh-CN"/>
+        </w:rPr>
+        <w:t>进展</w:t>
+      </w:r>
     </w:p>
     <w:p>
       <w:pPr>
@@ -7538,26 +7556,37 @@
         <w:pStyle w:val="3"/>
         <w:jc w:val="both"/>
         <w:rPr>
+          <w:rFonts w:hint="default" w:ascii="黑体" w:hAnsi="黑体" w:eastAsia="黑体" w:cs="黑体"/>
+          <w:sz w:val="28"/>
+          <w:szCs w:val="28"/>
+          <w:lang w:val="en-US" w:eastAsia="zh-CN"/>
+        </w:rPr>
+      </w:pPr>
+      <w:bookmarkStart w:id="18" w:name="_Toc87348845"/>
+      <w:r>
+        <w:rPr>
           <w:rFonts w:hint="eastAsia" w:ascii="黑体" w:hAnsi="黑体" w:eastAsia="黑体" w:cs="黑体"/>
           <w:sz w:val="28"/>
           <w:szCs w:val="28"/>
         </w:rPr>
-      </w:pPr>
-      <w:bookmarkStart w:id="18" w:name="_Toc87348845"/>
+        <w:t>4 总结</w:t>
+      </w:r>
+      <w:bookmarkEnd w:id="18"/>
       <w:r>
         <w:rPr>
           <w:rFonts w:hint="eastAsia" w:ascii="黑体" w:hAnsi="黑体" w:eastAsia="黑体" w:cs="黑体"/>
           <w:sz w:val="28"/>
           <w:szCs w:val="28"/>
-        </w:rPr>
-        <w:t>4 总结</w:t>
-      </w:r>
-      <w:bookmarkEnd w:id="18"/>
+          <w:lang w:val="en-US" w:eastAsia="zh-CN"/>
+        </w:rPr>
+        <w:t>与展望</w:t>
+      </w:r>
     </w:p>
     <w:p>
       <w:pPr>
         <w:ind w:firstLine="420"/>
         <w:rPr>
+          <w:rFonts w:hint="eastAsia"/>
           <w:sz w:val="21"/>
           <w:szCs w:val="21"/>
         </w:rPr>
@@ -7615,94 +7644,8 @@
         </w:rPr>
         <w:t>存储中的一个重要课题。伴随着存储器件的发展，NVMe SSD和非易失内存（no volatile memory，NVM）的面世也吸引了大量的研究工作。专用CPU的设计为基于LSM的KV存储提供了另一个优化方向。</w:t>
       </w:r>
-    </w:p>
-    <w:p>
-      <w:pPr>
-        <w:ind w:firstLine="420"/>
-        <w:rPr>
-          <w:rFonts w:hint="eastAsia"/>
-          <w:sz w:val="21"/>
-          <w:szCs w:val="21"/>
-        </w:rPr>
-      </w:pPr>
-      <w:r>
-        <w:rPr>
-          <w:rFonts w:hint="eastAsia"/>
-          <w:sz w:val="21"/>
-          <w:szCs w:val="21"/>
-        </w:rPr>
-        <w:t>本文调查了最近对基于L</w:t>
-      </w:r>
-      <w:r>
-        <w:rPr>
-          <w:sz w:val="21"/>
-          <w:szCs w:val="21"/>
-        </w:rPr>
-        <w:t>SM</w:t>
-      </w:r>
-      <w:r>
-        <w:rPr>
-          <w:rFonts w:hint="eastAsia"/>
-          <w:sz w:val="21"/>
-          <w:szCs w:val="21"/>
-        </w:rPr>
-        <w:t>树的K</w:t>
-      </w:r>
-      <w:r>
-        <w:rPr>
-          <w:sz w:val="21"/>
-          <w:szCs w:val="21"/>
-        </w:rPr>
-        <w:t>V</w:t>
-      </w:r>
-      <w:r>
-        <w:rPr>
-          <w:rFonts w:hint="eastAsia"/>
-          <w:sz w:val="21"/>
-          <w:szCs w:val="21"/>
-        </w:rPr>
-        <w:t>存储的优化，分别从存储器件、专用C</w:t>
-      </w:r>
-      <w:r>
-        <w:rPr>
-          <w:sz w:val="21"/>
-          <w:szCs w:val="21"/>
-        </w:rPr>
-        <w:t>PU</w:t>
-      </w:r>
-      <w:r>
-        <w:rPr>
-          <w:rFonts w:hint="eastAsia"/>
-          <w:sz w:val="21"/>
-          <w:szCs w:val="21"/>
-        </w:rPr>
-        <w:t>和L</w:t>
-      </w:r>
-      <w:r>
-        <w:rPr>
-          <w:sz w:val="21"/>
-          <w:szCs w:val="21"/>
-        </w:rPr>
-        <w:t>SM</w:t>
-      </w:r>
-      <w:r>
-        <w:rPr>
-          <w:rFonts w:hint="eastAsia"/>
-          <w:sz w:val="21"/>
-          <w:szCs w:val="21"/>
-        </w:rPr>
-        <w:t>树三个方面进行介绍，并讨论相应优化的缺陷。</w:t>
-      </w:r>
-    </w:p>
-    <w:p>
-      <w:pPr>
-        <w:ind w:firstLine="420"/>
-        <w:rPr>
-          <w:rFonts w:hint="eastAsia"/>
-          <w:sz w:val="21"/>
-          <w:szCs w:val="21"/>
-        </w:rPr>
-      </w:pPr>
+      <w:bookmarkStart w:id="31" w:name="_GoBack"/>
+      <w:bookmarkEnd w:id="31"/>
     </w:p>
     <w:p>
       <w:pPr>
@@ -7889,8 +7832,8 @@
         <w:pStyle w:val="3"/>
         <w:jc w:val="center"/>
       </w:pPr>
-      <w:bookmarkStart w:id="19" w:name="_Toc499583235"/>
-      <w:bookmarkStart w:id="20" w:name="_Toc87348846"/>
+      <w:bookmarkStart w:id="19" w:name="_Toc87348846"/>
+      <w:bookmarkStart w:id="20" w:name="_Toc499583235"/>
       <w:r>
         <w:rPr>
           <w:rFonts w:hint="eastAsia"/>
@@ -8268,7 +8211,7 @@
     <w:lsdException w:uiPriority="99" w:name="footnote text"/>
     <w:lsdException w:uiPriority="99" w:name="annotation text"/>
     <w:lsdException w:qFormat="1" w:uiPriority="99" w:semiHidden="0" w:name="header"/>
-    <w:lsdException w:uiPriority="99" w:semiHidden="0" w:name="footer"/>
+    <w:lsdException w:qFormat="1" w:uiPriority="99" w:semiHidden="0" w:name="footer"/>
     <w:lsdException w:uiPriority="99" w:name="index heading"/>
     <w:lsdException w:qFormat="1" w:uiPriority="35" w:name="caption"/>
     <w:lsdException w:uiPriority="99" w:name="table of figures"/>
@@ -8593,6 +8536,7 @@
     <w:basedOn w:val="1"/>
     <w:link w:val="10"/>
     <w:unhideWhenUsed/>
+    <w:qFormat/>
     <w:uiPriority w:val="99"/>
     <w:pPr>
       <w:tabs>
@@ -8644,6 +8588,7 @@
     <w:name w:val="页脚 字符"/>
     <w:basedOn w:val="8"/>
     <w:link w:val="5"/>
+    <w:qFormat/>
     <w:uiPriority w:val="99"/>
     <w:rPr>
       <w:sz w:val="18"/>
@@ -8654,6 +8599,7 @@
     <w:name w:val="标题 2 字符"/>
     <w:basedOn w:val="8"/>
     <w:link w:val="2"/>
+    <w:qFormat/>
     <w:uiPriority w:val="9"/>
     <w:rPr>
       <w:rFonts w:asciiTheme="majorHAnsi" w:hAnsiTheme="majorHAnsi" w:eastAsiaTheme="majorEastAsia" w:cstheme="majorBidi"/>
@@ -8667,6 +8613,7 @@
     <w:name w:val="标题 3 字符"/>
     <w:basedOn w:val="8"/>
     <w:link w:val="3"/>
+    <w:qFormat/>
     <w:uiPriority w:val="9"/>
     <w:rPr>
       <w:rFonts w:ascii="Times New Roman" w:hAnsi="Times New Roman" w:eastAsia="宋体" w:cs="Times New Roman"/>
@@ -8680,6 +8627,7 @@
     <w:name w:val="标题 4 字符"/>
     <w:basedOn w:val="8"/>
     <w:link w:val="4"/>
+    <w:qFormat/>
     <w:uiPriority w:val="9"/>
     <w:rPr>
       <w:rFonts w:asciiTheme="majorHAnsi" w:hAnsiTheme="majorHAnsi" w:eastAsiaTheme="majorEastAsia" w:cstheme="majorBidi"/>
@@ -8715,6 +8663,7 @@
     <w:name w:val="图标 字符"/>
     <w:basedOn w:val="8"/>
     <w:link w:val="15"/>
+    <w:qFormat/>
     <w:uiPriority w:val="0"/>
     <w:rPr>
       <w:rFonts w:ascii="黑体" w:hAnsi="黑体" w:eastAsia="黑体" w:cs="Times New Roman"/>

</xml_diff>